<commit_message>
Identify individual trips before joint trips
</commit_message>
<xml_diff>
--- a/Document/Formulation.docx
+++ b/Document/Formulation.docx
@@ -152,7 +152,7 @@
               <w:rPr>
                 <w:rFonts w:ascii="Cambria Math" w:hAnsi="Cambria Math"/>
               </w:rPr>
-              <m:t>j</m:t>
+              <m:t>i</m:t>
             </m:r>
           </m:sub>
         </m:sSub>
@@ -167,7 +167,110 @@
         <w:rPr>
           <w:iCs/>
         </w:rPr>
-        <w:t>The departure time from node j</w:t>
+        <w:t xml:space="preserve">The </w:t>
+      </w:r>
+      <w:r>
+        <w:rPr>
+          <w:iCs/>
+        </w:rPr>
+        <w:t>arrival</w:t>
+      </w:r>
+      <w:r>
+        <w:rPr>
+          <w:iCs/>
+        </w:rPr>
+        <w:t xml:space="preserve"> time </w:t>
+      </w:r>
+      <w:r>
+        <w:rPr>
+          <w:iCs/>
+        </w:rPr>
+        <w:t>to node i</w:t>
+      </w:r>
+    </w:p>
+    <w:p>
+      <w:pPr>
+        <w:rPr>
+          <w:iCs/>
+        </w:rPr>
+      </w:pPr>
+      <m:oMath>
+        <m:sSub>
+          <m:sSubPr>
+            <m:ctrlPr>
+              <w:rPr>
+                <w:rFonts w:ascii="Cambria Math" w:hAnsi="Cambria Math"/>
+                <w:i/>
+                <w:iCs/>
+              </w:rPr>
+            </m:ctrlPr>
+          </m:sSubPr>
+          <m:e>
+            <m:r>
+              <w:rPr>
+                <w:rFonts w:ascii="Cambria Math" w:hAnsi="Cambria Math"/>
+              </w:rPr>
+              <m:t>L</m:t>
+            </m:r>
+          </m:e>
+          <m:sub>
+            <m:r>
+              <w:rPr>
+                <w:rFonts w:ascii="Cambria Math" w:hAnsi="Cambria Math"/>
+              </w:rPr>
+              <m:t>j</m:t>
+            </m:r>
+          </m:sub>
+        </m:sSub>
+      </m:oMath>
+      <w:r>
+        <w:rPr>
+          <w:iCs/>
+        </w:rPr>
+        <w:t>: The load when leaving node j</w:t>
+      </w:r>
+    </w:p>
+    <w:p>
+      <w:pPr>
+        <w:rPr>
+          <w:iCs/>
+        </w:rPr>
+      </w:pPr>
+      <m:oMath>
+        <m:sSubSup>
+          <m:sSubSupPr>
+            <m:ctrlPr>
+              <w:rPr>
+                <w:rFonts w:ascii="Cambria Math" w:hAnsi="Cambria Math"/>
+                <w:i/>
+                <w:iCs/>
+              </w:rPr>
+            </m:ctrlPr>
+          </m:sSubSupPr>
+          <m:e>
+            <m:r>
+              <w:rPr>
+                <w:rFonts w:ascii="Cambria Math" w:hAnsi="Cambria Math"/>
+              </w:rPr>
+              <m:t>S</m:t>
+            </m:r>
+          </m:e>
+          <m:sub>
+            <m:r>
+              <w:rPr>
+                <w:rFonts w:ascii="Cambria Math" w:hAnsi="Cambria Math"/>
+              </w:rPr>
+              <m:t>i</m:t>
+            </m:r>
+          </m:sub>
+          <m:sup/>
+        </m:sSubSup>
+      </m:oMath>
+      <w:r>
+        <w:rPr>
+          <w:iCs/>
+        </w:rPr>
+        <w:t>: Penalty of late/early arrival</w:t>
       </w:r>
     </w:p>
     <w:p>
@@ -248,49 +351,6 @@
               <w:rPr>
                 <w:rFonts w:ascii="Cambria Math" w:hAnsi="Cambria Math"/>
               </w:rPr>
-              <m:t>S</m:t>
-            </m:r>
-          </m:e>
-          <m:sub>
-            <m:r>
-              <w:rPr>
-                <w:rFonts w:ascii="Cambria Math" w:hAnsi="Cambria Math"/>
-              </w:rPr>
-              <m:t>i</m:t>
-            </m:r>
-          </m:sub>
-          <m:sup/>
-        </m:sSubSup>
-      </m:oMath>
-      <w:r>
-        <w:rPr>
-          <w:iCs/>
-        </w:rPr>
-        <w:t>: Penalty of late/early arrival</w:t>
-      </w:r>
-    </w:p>
-    <w:p>
-      <w:pPr>
-        <w:rPr>
-          <w:iCs/>
-        </w:rPr>
-      </w:pPr>
-      <m:oMath>
-        <m:sSubSup>
-          <m:sSubSupPr>
-            <m:ctrlPr>
-              <w:rPr>
-                <w:rFonts w:ascii="Cambria Math" w:hAnsi="Cambria Math"/>
-                <w:i/>
-                <w:iCs/>
-              </w:rPr>
-            </m:ctrlPr>
-          </m:sSubSupPr>
-          <m:e>
-            <m:r>
-              <w:rPr>
-                <w:rFonts w:ascii="Cambria Math" w:hAnsi="Cambria Math"/>
-              </w:rPr>
               <m:t>C</m:t>
             </m:r>
           </m:e>
@@ -308,6 +368,8 @@
       <w:r>
         <w:t>: travel time between node i and j</w:t>
       </w:r>
+      <w:bookmarkStart w:id="0" w:name="_GoBack"/>
+      <w:bookmarkEnd w:id="0"/>
     </w:p>
     <w:p>
       <w:pPr>
@@ -355,7 +417,7 @@
           <w:rPr>
             <w:rFonts w:ascii="Cambria Math" w:hAnsi="Cambria Math"/>
           </w:rPr>
-          <m:t>(Reward of fulfilling demand-late/early arrival penalty-transportation cost-network disturbance-family member inconvience)</m:t>
+          <m:t>(Reward of fulfilling demand-late/early arrival penalty-transportation cost)</m:t>
         </m:r>
       </m:oMath>
       <w:r>
@@ -1865,14 +1927,14 @@
           <w:p>
             <w:pPr>
               <w:rPr>
-                <w:rFonts w:ascii="Calibri" w:eastAsia="等线" w:hAnsi="Calibri" w:cs="Times New Roman"/>
+                <w:rFonts w:ascii="Calibri" w:eastAsia="DengXian" w:hAnsi="Calibri" w:cs="Times New Roman"/>
               </w:rPr>
             </w:pPr>
             <m:oMathPara>
               <m:oMath>
                 <m:r>
                   <w:rPr>
-                    <w:rFonts w:ascii="Cambria Math" w:eastAsia="等线" w:hAnsi="Cambria Math" w:cs="Times New Roman"/>
+                    <w:rFonts w:ascii="Cambria Math" w:eastAsia="DengXian" w:hAnsi="Cambria Math" w:cs="Times New Roman"/>
                   </w:rPr>
                   <m:t>0</m:t>
                 </m:r>
@@ -1947,7 +2009,7 @@
           <w:p>
             <w:pPr>
               <w:rPr>
-                <w:rFonts w:ascii="Calibri" w:eastAsia="等线" w:hAnsi="Calibri" w:cs="Times New Roman"/>
+                <w:rFonts w:ascii="Calibri" w:eastAsia="DengXian" w:hAnsi="Calibri" w:cs="Times New Roman"/>
               </w:rPr>
             </w:pPr>
             <m:oMathPara>
@@ -2080,7 +2142,7 @@
                 </m:sSub>
                 <m:r>
                   <w:rPr>
-                    <w:rFonts w:ascii="Cambria Math" w:eastAsia="等线" w:hAnsi="Cambria Math" w:cs="Times New Roman"/>
+                    <w:rFonts w:ascii="Cambria Math" w:eastAsia="DengXian" w:hAnsi="Cambria Math" w:cs="Times New Roman"/>
                   </w:rPr>
                   <m:t>≥0</m:t>
                 </m:r>
@@ -2113,7 +2175,7 @@
           <w:p>
             <w:pPr>
               <w:rPr>
-                <w:rFonts w:ascii="Calibri" w:eastAsia="等线" w:hAnsi="Calibri" w:cs="Times New Roman"/>
+                <w:rFonts w:ascii="Calibri" w:eastAsia="DengXian" w:hAnsi="Calibri" w:cs="Times New Roman"/>
               </w:rPr>
             </w:pPr>
             <m:oMathPara>
@@ -2244,7 +2306,7 @@
                 </m:nary>
                 <m:r>
                   <w:rPr>
-                    <w:rFonts w:ascii="Cambria Math" w:eastAsia="等线" w:hAnsi="Cambria Math" w:cs="Times New Roman"/>
+                    <w:rFonts w:ascii="Cambria Math" w:eastAsia="DengXian" w:hAnsi="Cambria Math" w:cs="Times New Roman"/>
                   </w:rPr>
                   <m:t xml:space="preserve"> (i=1,…,n)</m:t>
                 </m:r>
@@ -2281,7 +2343,7 @@
           <w:p>
             <w:pPr>
               <w:rPr>
-                <w:rFonts w:ascii="Calibri" w:eastAsia="等线" w:hAnsi="Calibri" w:cs="Times New Roman"/>
+                <w:rFonts w:ascii="Calibri" w:eastAsia="DengXian" w:hAnsi="Calibri" w:cs="Times New Roman"/>
               </w:rPr>
             </w:pPr>
             <m:oMathPara>
@@ -2344,7 +2406,7 @@
                 </m:nary>
                 <m:r>
                   <w:rPr>
-                    <w:rFonts w:ascii="Cambria Math" w:eastAsia="等线" w:hAnsi="Cambria Math" w:cs="Times New Roman"/>
+                    <w:rFonts w:ascii="Cambria Math" w:eastAsia="DengXian" w:hAnsi="Cambria Math" w:cs="Times New Roman"/>
                   </w:rPr>
                   <m:t>≤1 (i=1,…,n)</m:t>
                 </m:r>
@@ -2381,7 +2443,7 @@
           <w:p>
             <w:pPr>
               <w:rPr>
-                <w:rFonts w:ascii="Calibri" w:eastAsia="等线" w:hAnsi="Calibri" w:cs="Times New Roman"/>
+                <w:rFonts w:ascii="Calibri" w:eastAsia="DengXian" w:hAnsi="Calibri" w:cs="Times New Roman"/>
               </w:rPr>
             </w:pPr>
             <m:oMathPara>
@@ -2450,7 +2512,7 @@
                 </m:r>
                 <m:r>
                   <w:rPr>
-                    <w:rFonts w:ascii="Cambria Math" w:eastAsia="等线" w:hAnsi="Cambria Math" w:cs="Times New Roman"/>
+                    <w:rFonts w:ascii="Cambria Math" w:eastAsia="DengXian" w:hAnsi="Cambria Math" w:cs="Times New Roman"/>
                   </w:rPr>
                   <m:t>(j=n+1,…,2n)</m:t>
                 </m:r>
@@ -2487,7 +2549,7 @@
           <w:p>
             <w:pPr>
               <w:rPr>
-                <w:rFonts w:ascii="Calibri" w:eastAsia="等线" w:hAnsi="Calibri" w:cs="Times New Roman"/>
+                <w:rFonts w:ascii="Calibri" w:eastAsia="DengXian" w:hAnsi="Calibri" w:cs="Times New Roman"/>
               </w:rPr>
             </w:pPr>
             <m:oMathPara>
@@ -2618,7 +2680,7 @@
                 </m:nary>
                 <m:r>
                   <w:rPr>
-                    <w:rFonts w:ascii="Cambria Math" w:eastAsia="等线" w:hAnsi="Cambria Math" w:cs="Times New Roman"/>
+                    <w:rFonts w:ascii="Cambria Math" w:eastAsia="DengXian" w:hAnsi="Cambria Math" w:cs="Times New Roman"/>
                   </w:rPr>
                   <m:t xml:space="preserve"> (j=1,…, 2n)</m:t>
                 </m:r>
@@ -2655,7 +2717,7 @@
           <w:p>
             <w:pPr>
               <w:rPr>
-                <w:rFonts w:ascii="Calibri" w:eastAsia="等线" w:hAnsi="Calibri" w:cs="Times New Roman"/>
+                <w:rFonts w:ascii="Calibri" w:eastAsia="DengXian" w:hAnsi="Calibri" w:cs="Times New Roman"/>
               </w:rPr>
             </w:pPr>
             <m:oMath>
@@ -2794,7 +2856,7 @@
             </m:oMath>
             <w:r>
               <w:rPr>
-                <w:rFonts w:ascii="Calibri" w:eastAsia="等线" w:hAnsi="Calibri" w:cs="Times New Roman"/>
+                <w:rFonts w:ascii="Calibri" w:eastAsia="DengXian" w:hAnsi="Calibri" w:cs="Times New Roman"/>
                 <w:iCs/>
               </w:rPr>
               <w:t xml:space="preserve"> </w:t>
@@ -2807,15 +2869,7 @@
           </w:tcPr>
           <w:p>
             <w:r>
-              <w:t xml:space="preserve">The </w:t>
-            </w:r>
-            <w:bookmarkStart w:id="0" w:name="_GoBack"/>
-            <w:r>
-              <w:t>visit time</w:t>
-            </w:r>
-            <w:bookmarkEnd w:id="0"/>
-            <w:r>
-              <w:t xml:space="preserve"> to node j has to be</w:t>
+              <w:t>The visit time to node j has to be</w:t>
             </w:r>
           </w:p>
         </w:tc>
@@ -2838,7 +2892,7 @@
           <w:p>
             <w:pPr>
               <w:rPr>
-                <w:rFonts w:ascii="Calibri" w:eastAsia="等线" w:hAnsi="Calibri" w:cs="Times New Roman"/>
+                <w:rFonts w:ascii="Calibri" w:eastAsia="DengXian" w:hAnsi="Calibri" w:cs="Times New Roman"/>
               </w:rPr>
             </w:pPr>
             <m:oMathPara>
@@ -3039,7 +3093,7 @@
           <w:p>
             <w:pPr>
               <w:rPr>
-                <w:rFonts w:ascii="Calibri" w:eastAsia="等线" w:hAnsi="Calibri" w:cs="Times New Roman"/>
+                <w:rFonts w:ascii="Calibri" w:eastAsia="DengXian" w:hAnsi="Calibri" w:cs="Times New Roman"/>
                 <w:iCs/>
               </w:rPr>
             </w:pPr>
@@ -3049,7 +3103,7 @@
                   <m:sSubPr>
                     <m:ctrlPr>
                       <w:rPr>
-                        <w:rFonts w:ascii="Cambria Math" w:eastAsia="等线" w:hAnsi="Cambria Math" w:cs="Times New Roman"/>
+                        <w:rFonts w:ascii="Cambria Math" w:eastAsia="DengXian" w:hAnsi="Cambria Math" w:cs="Times New Roman"/>
                         <w:i/>
                         <w:iCs/>
                       </w:rPr>
@@ -3058,7 +3112,7 @@
                   <m:e>
                     <m:r>
                       <w:rPr>
-                        <w:rFonts w:ascii="Cambria Math" w:eastAsia="等线" w:hAnsi="Cambria Math" w:cs="Times New Roman"/>
+                        <w:rFonts w:ascii="Cambria Math" w:eastAsia="DengXian" w:hAnsi="Cambria Math" w:cs="Times New Roman"/>
                       </w:rPr>
                       <m:t>S</m:t>
                     </m:r>
@@ -3066,7 +3120,7 @@
                   <m:sub>
                     <m:r>
                       <w:rPr>
-                        <w:rFonts w:ascii="Cambria Math" w:eastAsia="等线" w:hAnsi="Cambria Math" w:cs="Times New Roman"/>
+                        <w:rFonts w:ascii="Cambria Math" w:eastAsia="DengXian" w:hAnsi="Cambria Math" w:cs="Times New Roman"/>
                       </w:rPr>
                       <m:t>j</m:t>
                     </m:r>
@@ -3074,7 +3128,7 @@
                 </m:sSub>
                 <m:r>
                   <w:rPr>
-                    <w:rFonts w:ascii="Cambria Math" w:eastAsia="等线" w:hAnsi="Cambria Math" w:cs="Times New Roman"/>
+                    <w:rFonts w:ascii="Cambria Math" w:eastAsia="DengXian" w:hAnsi="Cambria Math" w:cs="Times New Roman"/>
                   </w:rPr>
                   <m:t>≥(</m:t>
                 </m:r>
@@ -3270,7 +3324,7 @@
           <w:p>
             <w:pPr>
               <w:rPr>
-                <w:rFonts w:ascii="Calibri" w:eastAsia="等线" w:hAnsi="Calibri" w:cs="Times New Roman"/>
+                <w:rFonts w:ascii="Calibri" w:eastAsia="DengXian" w:hAnsi="Calibri" w:cs="Times New Roman"/>
                 <w:iCs/>
               </w:rPr>
             </w:pPr>
@@ -3280,7 +3334,7 @@
                   <m:sSubPr>
                     <m:ctrlPr>
                       <w:rPr>
-                        <w:rFonts w:ascii="Cambria Math" w:eastAsia="等线" w:hAnsi="Cambria Math" w:cs="Times New Roman"/>
+                        <w:rFonts w:ascii="Cambria Math" w:eastAsia="DengXian" w:hAnsi="Cambria Math" w:cs="Times New Roman"/>
                         <w:i/>
                         <w:iCs/>
                       </w:rPr>
@@ -3289,7 +3343,7 @@
                   <m:e>
                     <m:r>
                       <w:rPr>
-                        <w:rFonts w:ascii="Cambria Math" w:eastAsia="等线" w:hAnsi="Cambria Math" w:cs="Times New Roman"/>
+                        <w:rFonts w:ascii="Cambria Math" w:eastAsia="DengXian" w:hAnsi="Cambria Math" w:cs="Times New Roman"/>
                       </w:rPr>
                       <m:t>S</m:t>
                     </m:r>
@@ -3297,7 +3351,7 @@
                   <m:sub>
                     <m:r>
                       <w:rPr>
-                        <w:rFonts w:ascii="Cambria Math" w:eastAsia="等线" w:hAnsi="Cambria Math" w:cs="Times New Roman"/>
+                        <w:rFonts w:ascii="Cambria Math" w:eastAsia="DengXian" w:hAnsi="Cambria Math" w:cs="Times New Roman"/>
                       </w:rPr>
                       <m:t>j</m:t>
                     </m:r>
@@ -3305,7 +3359,7 @@
                 </m:sSub>
                 <m:r>
                   <w:rPr>
-                    <w:rFonts w:ascii="Cambria Math" w:eastAsia="等线" w:hAnsi="Cambria Math" w:cs="Times New Roman"/>
+                    <w:rFonts w:ascii="Cambria Math" w:eastAsia="DengXian" w:hAnsi="Cambria Math" w:cs="Times New Roman"/>
                   </w:rPr>
                   <m:t>≥(</m:t>
                 </m:r>
@@ -3501,7 +3555,7 @@
           <w:p>
             <w:pPr>
               <w:rPr>
-                <w:rFonts w:ascii="Calibri" w:eastAsia="等线" w:hAnsi="Calibri" w:cs="Times New Roman"/>
+                <w:rFonts w:ascii="Calibri" w:eastAsia="DengXian" w:hAnsi="Calibri" w:cs="Times New Roman"/>
               </w:rPr>
             </w:pPr>
             <m:oMathPara>
@@ -3567,7 +3621,7 @@
           <w:p>
             <w:pPr>
               <w:rPr>
-                <w:rFonts w:ascii="Calibri" w:eastAsia="等线" w:hAnsi="Calibri" w:cs="Times New Roman"/>
+                <w:rFonts w:ascii="Calibri" w:eastAsia="DengXian" w:hAnsi="Calibri" w:cs="Times New Roman"/>
               </w:rPr>
             </w:pPr>
             <m:oMathPara>
@@ -3612,7 +3666,11 @@
           <w:tcPr>
             <w:tcW w:w="2335" w:type="dxa"/>
           </w:tcPr>
-          <w:p/>
+          <w:p>
+            <w:r>
+              <w:t>The start time of first trip</w:t>
+            </w:r>
+          </w:p>
         </w:tc>
         <w:tc>
           <w:tcPr>
@@ -3623,36 +3681,6 @@
               <w:t>18</w:t>
             </w:r>
           </w:p>
-        </w:tc>
-      </w:tr>
-      <w:tr>
-        <w:tc>
-          <w:tcPr>
-            <w:tcW w:w="4320" w:type="dxa"/>
-          </w:tcPr>
-          <w:p>
-            <w:pPr>
-              <w:rPr>
-                <w:rFonts w:ascii="Calibri" w:eastAsia="等线" w:hAnsi="Calibri" w:cs="Times New Roman"/>
-              </w:rPr>
-            </w:pPr>
-          </w:p>
-        </w:tc>
-        <w:tc>
-          <w:tcPr>
-            <w:tcW w:w="2335" w:type="dxa"/>
-          </w:tcPr>
-          <w:p>
-            <w:r>
-              <w:t>The start time of first trip</w:t>
-            </w:r>
-          </w:p>
-        </w:tc>
-        <w:tc>
-          <w:tcPr>
-            <w:tcW w:w="2790" w:type="dxa"/>
-          </w:tcPr>
-          <w:p/>
         </w:tc>
       </w:tr>
     </w:tbl>
@@ -4411,6 +4439,36 @@
       </w:tblBorders>
     </w:tblPr>
   </w:style>
+  <w:style w:type="paragraph" w:styleId="BalloonText">
+    <w:name w:val="Balloon Text"/>
+    <w:basedOn w:val="Normal"/>
+    <w:link w:val="BalloonTextChar"/>
+    <w:uiPriority w:val="99"/>
+    <w:semiHidden/>
+    <w:unhideWhenUsed/>
+    <w:rsid w:val="008757DA"/>
+    <w:pPr>
+      <w:spacing w:after="0" w:line="240" w:lineRule="auto"/>
+    </w:pPr>
+    <w:rPr>
+      <w:rFonts w:ascii="Segoe UI" w:hAnsi="Segoe UI" w:cs="Segoe UI"/>
+      <w:sz w:val="18"/>
+      <w:szCs w:val="18"/>
+    </w:rPr>
+  </w:style>
+  <w:style w:type="character" w:customStyle="1" w:styleId="BalloonTextChar">
+    <w:name w:val="Balloon Text Char"/>
+    <w:basedOn w:val="DefaultParagraphFont"/>
+    <w:link w:val="BalloonText"/>
+    <w:uiPriority w:val="99"/>
+    <w:semiHidden/>
+    <w:rsid w:val="008757DA"/>
+    <w:rPr>
+      <w:rFonts w:ascii="Segoe UI" w:hAnsi="Segoe UI" w:cs="Segoe UI"/>
+      <w:sz w:val="18"/>
+      <w:szCs w:val="18"/>
+    </w:rPr>
+  </w:style>
 </w:styles>
 </file>
 

</xml_diff>